<commit_message>
meio PT meio EN lets go :coffee:
Uma da manhã HEI!
</commit_message>
<xml_diff>
--- a/Template_Relatorio_Proj_FEUP_2018_19.docx
+++ b/Template_Relatorio_Proj_FEUP_2018_19.docx
@@ -155,12 +155,14 @@
         <w:t>SubTítulo</w:t>
       </w:r>
       <w:proofErr w:type="spellEnd"/>
+      <w:proofErr w:type="gramStart"/>
       <w:r>
         <w:t xml:space="preserve">: </w:t>
       </w:r>
       <w:r>
         <w:t>??</w:t>
       </w:r>
+      <w:proofErr w:type="gramEnd"/>
     </w:p>
     <w:p/>
     <w:p>
@@ -391,6 +393,174 @@
           <w:rFonts w:ascii="Trebuchet MS" w:eastAsia="Trebuchet MS" w:hAnsi="Trebuchet MS" w:cs="Trebuchet MS"/>
           <w:sz w:val="32"/>
           <w:szCs w:val="32"/>
+        </w:rPr>
+      </w:pPr>
+      <w:r>
+        <w:rPr>
+          <w:rFonts w:ascii="Trebuchet MS" w:eastAsia="Trebuchet MS" w:hAnsi="Trebuchet MS" w:cs="Trebuchet MS"/>
+          <w:sz w:val="32"/>
+          <w:szCs w:val="32"/>
+        </w:rPr>
+        <w:t>Contexto</w:t>
+      </w:r>
+    </w:p>
+    <w:p>
+      <w:pPr>
+        <w:rPr>
+          <w:rFonts w:ascii="Trebuchet MS" w:eastAsia="Trebuchet MS" w:hAnsi="Trebuchet MS" w:cs="Trebuchet MS"/>
+          <w:sz w:val="32"/>
+          <w:szCs w:val="32"/>
+        </w:rPr>
+      </w:pPr>
+    </w:p>
+    <w:p>
+      <w:pPr>
+        <w:jc w:val="left"/>
+        <w:rPr>
+          <w:rFonts w:eastAsia="Trebuchet MS"/>
+          <w:lang w:val="en-US"/>
+        </w:rPr>
+      </w:pPr>
+      <w:r>
+        <w:rPr>
+          <w:rFonts w:eastAsia="Trebuchet MS"/>
+          <w:lang w:val="en-US"/>
+        </w:rPr>
+        <w:t>Olympic Committee – Every athlete part of the Olympic Games represents an Olympic committee, usually mentioned as their respective country, a participating country has its committee, however not every committee represents a country, that is the case for the Refugee Olympic Committee (IOC) and the Russian Olympic Committee (ROC), the last one not being mentioned as their country because of an international sports ban for state-sponsored doping.</w:t>
+      </w:r>
+    </w:p>
+    <w:p>
+      <w:pPr>
+        <w:jc w:val="left"/>
+        <w:rPr>
+          <w:rFonts w:eastAsia="Trebuchet MS"/>
+          <w:lang w:val="en-US"/>
+        </w:rPr>
+      </w:pPr>
+      <w:r>
+        <w:rPr>
+          <w:rFonts w:eastAsia="Trebuchet MS"/>
+          <w:lang w:val="en-US"/>
+        </w:rPr>
+        <w:t>Athlete – The person who represents a country/Olympic committee</w:t>
+      </w:r>
+      <w:r>
+        <w:rPr>
+          <w:rFonts w:eastAsia="Trebuchet MS"/>
+          <w:lang w:val="en-US"/>
+        </w:rPr>
+        <w:t xml:space="preserve"> and competes either individually or as a team member for a medal.</w:t>
+      </w:r>
+    </w:p>
+    <w:p>
+      <w:pPr>
+        <w:jc w:val="left"/>
+        <w:rPr>
+          <w:rFonts w:eastAsia="Trebuchet MS"/>
+          <w:lang w:val="en-US"/>
+        </w:rPr>
+      </w:pPr>
+      <w:r>
+        <w:rPr>
+          <w:rFonts w:eastAsia="Trebuchet MS"/>
+          <w:lang w:val="en-US"/>
+        </w:rPr>
+        <w:t xml:space="preserve">Coach- The person </w:t>
+      </w:r>
+      <w:r>
+        <w:rPr>
+          <w:rFonts w:eastAsia="Trebuchet MS"/>
+          <w:lang w:val="en-US"/>
+        </w:rPr>
+        <w:t xml:space="preserve">designated to coordinate his Olympic committee’s athletes on their respective team sport. </w:t>
+      </w:r>
+    </w:p>
+    <w:p>
+      <w:pPr>
+        <w:jc w:val="left"/>
+        <w:rPr>
+          <w:rFonts w:eastAsia="Trebuchet MS"/>
+          <w:strike/>
+          <w:lang w:val="en-US"/>
+        </w:rPr>
+      </w:pPr>
+      <w:r>
+        <w:rPr>
+          <w:rFonts w:eastAsia="Trebuchet MS"/>
+          <w:strike/>
+          <w:lang w:val="en-US"/>
+        </w:rPr>
+        <w:t>Participant- Someone who participates on the Olympics, either a coach or an athlete in this context.</w:t>
+      </w:r>
+    </w:p>
+    <w:p>
+      <w:pPr>
+        <w:jc w:val="left"/>
+        <w:rPr>
+          <w:rFonts w:eastAsia="Trebuchet MS"/>
+          <w:lang w:val="en-US"/>
+        </w:rPr>
+      </w:pPr>
+      <w:r>
+        <w:rPr>
+          <w:rFonts w:eastAsia="Trebuchet MS"/>
+          <w:lang w:val="en-US"/>
+        </w:rPr>
+        <w:t>Medal</w:t>
+      </w:r>
+      <w:r>
+        <w:rPr>
+          <w:rFonts w:eastAsia="Trebuchet MS"/>
+          <w:lang w:val="en-US"/>
+        </w:rPr>
+        <w:t xml:space="preserve">- Prize an athlete receives for excelling on his sport. Is either gold, silver or bronze depending on the top three athletes (teams). </w:t>
+      </w:r>
+      <w:r>
+        <w:rPr>
+          <w:rFonts w:eastAsia="Trebuchet MS"/>
+          <w:lang w:val="en-US"/>
+        </w:rPr>
+        <w:t>For the top three teams, each athlete receives a medal.</w:t>
+      </w:r>
+    </w:p>
+    <w:p>
+      <w:pPr>
+        <w:jc w:val="left"/>
+        <w:rPr>
+          <w:rFonts w:eastAsia="Trebuchet MS"/>
+          <w:lang w:val="en-US"/>
+        </w:rPr>
+      </w:pPr>
+      <w:r>
+        <w:rPr>
+          <w:rFonts w:eastAsia="Trebuchet MS"/>
+          <w:lang w:val="en-US"/>
+        </w:rPr>
+        <w:t xml:space="preserve">Competition- A sport challenge that determines who wins and </w:t>
+      </w:r>
+      <w:proofErr w:type="spellStart"/>
+      <w:r>
+        <w:rPr>
+          <w:rFonts w:eastAsia="Trebuchet MS"/>
+          <w:lang w:val="en-US"/>
+        </w:rPr>
+        <w:t>loses</w:t>
+      </w:r>
+      <w:proofErr w:type="spellEnd"/>
+      <w:r>
+        <w:rPr>
+          <w:rFonts w:eastAsia="Trebuchet MS"/>
+          <w:lang w:val="en-US"/>
+        </w:rPr>
+        <w:t xml:space="preserve"> or ranks the athletes.</w:t>
+      </w:r>
+    </w:p>
+    <w:p>
+      <w:pPr>
+        <w:jc w:val="left"/>
+        <w:rPr>
+          <w:rFonts w:eastAsia="Trebuchet MS"/>
+          <w:lang w:val="en-US"/>
         </w:rPr>
         <w:sectPr>
           <w:headerReference w:type="even" r:id="rId13"/>
@@ -407,42 +577,63 @@
       </w:pPr>
       <w:r>
         <w:rPr>
+          <w:rFonts w:eastAsia="Trebuchet MS"/>
+          <w:lang w:val="en-US"/>
+        </w:rPr>
+        <w:t>Location- Where a competition is realized.</w:t>
+      </w:r>
+      <w:r>
+        <w:rPr>
+          <w:rFonts w:eastAsia="Trebuchet MS"/>
+          <w:lang w:val="en-US"/>
+        </w:rPr>
+        <w:br/>
+      </w:r>
+    </w:p>
+    <w:p>
+      <w:pPr>
+        <w:rPr>
+          <w:rFonts w:ascii="Trebuchet MS" w:eastAsia="Trebuchet MS" w:hAnsi="Trebuchet MS" w:cs="Trebuchet MS"/>
+          <w:lang w:val="en-US"/>
+        </w:rPr>
+      </w:pPr>
+    </w:p>
+    <w:p>
+      <w:pPr>
+        <w:rPr>
+          <w:rFonts w:ascii="Trebuchet MS" w:eastAsia="Trebuchet MS" w:hAnsi="Trebuchet MS" w:cs="Trebuchet MS"/>
+          <w:lang w:val="en-US"/>
+        </w:rPr>
+      </w:pPr>
+    </w:p>
+    <w:p>
+      <w:pPr>
+        <w:rPr>
           <w:rFonts w:ascii="Trebuchet MS" w:eastAsia="Trebuchet MS" w:hAnsi="Trebuchet MS" w:cs="Trebuchet MS"/>
           <w:sz w:val="32"/>
           <w:szCs w:val="32"/>
-        </w:rPr>
-        <w:t>Contexto</w:t>
-      </w:r>
-    </w:p>
-    <w:p>
-      <w:pPr>
-        <w:rPr>
-          <w:rFonts w:ascii="Trebuchet MS" w:eastAsia="Trebuchet MS" w:hAnsi="Trebuchet MS" w:cs="Trebuchet MS"/>
-        </w:rPr>
-      </w:pPr>
-    </w:p>
-    <w:p>
-      <w:pPr>
-        <w:rPr>
-          <w:rFonts w:ascii="Trebuchet MS" w:eastAsia="Trebuchet MS" w:hAnsi="Trebuchet MS" w:cs="Trebuchet MS"/>
-        </w:rPr>
-      </w:pPr>
-    </w:p>
-    <w:p>
-      <w:pPr>
+          <w:lang w:val="en-US"/>
+        </w:rPr>
+      </w:pPr>
+      <w:proofErr w:type="spellStart"/>
+      <w:r>
         <w:rPr>
           <w:rFonts w:ascii="Trebuchet MS" w:eastAsia="Trebuchet MS" w:hAnsi="Trebuchet MS" w:cs="Trebuchet MS"/>
           <w:sz w:val="32"/>
           <w:szCs w:val="32"/>
-        </w:rPr>
-      </w:pPr>
+          <w:lang w:val="en-US"/>
+        </w:rPr>
+        <w:t>Diagrama</w:t>
+      </w:r>
+      <w:proofErr w:type="spellEnd"/>
       <w:r>
         <w:rPr>
           <w:rFonts w:ascii="Trebuchet MS" w:eastAsia="Trebuchet MS" w:hAnsi="Trebuchet MS" w:cs="Trebuchet MS"/>
           <w:sz w:val="32"/>
           <w:szCs w:val="32"/>
-        </w:rPr>
-        <w:t>Diagrama UML</w:t>
+          <w:lang w:val="en-US"/>
+        </w:rPr>
+        <w:t xml:space="preserve"> UML</w:t>
       </w:r>
     </w:p>
     <w:sectPr>
@@ -2303,28 +2494,28 @@
 </file>
 
 <file path=customXml/item1.xml><?xml version="1.0" encoding="utf-8"?>
-<b:Sources xmlns:b="http://schemas.openxmlformats.org/officeDocument/2006/bibliography" xmlns="http://schemas.openxmlformats.org/officeDocument/2006/bibliography" SelectedStyle="\APASixthEditionOfficeOnline.xsl" StyleName="APA" Version="6"/>
-</file>
-
-<file path=customXml/item2.xml><?xml version="1.0" encoding="utf-8"?>
 <go:gDocsCustomXmlDataStorage xmlns:go="http://customooxmlschemas.google.com/" xmlns:r="http://schemas.openxmlformats.org/officeDocument/2006/relationships">
   <go:docsCustomData xmlns:go="http://customooxmlschemas.google.com/" roundtripDataSignature="AMtx7mi4wcgQGEhUUa96jwR4EKb0eQ+xrw==">AMUW2mX3ZVZXDkwaKTVa5OsBPbUzERFJ6Un7t3FpkVxuWlBCywAK+3q7yet6xqQaOTF/3kgNtZOYq9ghkNMGdDlSHVGi1oN/qb/Ny4Otv0YpWbwiQSuYdTBybd6ad+b7nEHM0Ls2eHmR0dAvIn6eiq+FZ8ZptYmOsnfS3WskWp+isEMAjzbik71sCkFRWRJyhxEp5QrH4hmXv9zi6HQbuOs6Yb45Fe12N8zeyQY/SNJI/fdUyazhZmUf9L+cs+aZMSdBjS3zWRfC4SmxEoK7dzgoMOtbCs50WhmVQFvuDaZm7F1iZYIrDJtwux3zkoxniG/I/v2fFxlqtclh5t/ZHVZ1aU7HoWFvWtOf8bA+BdglMQd3o9+kv/hKD0jILxt6ai1Zwx1c6QtnI9ZonecTWQd4c32vaT3nDexNVWwNuCpsXHCEjiwUoKo4LhkcVfz5aKlMLDN4RrK4</go:docsCustomData>
 </go:gDocsCustomXmlDataStorage>
 </file>
 
-<file path=customXml/itemProps1.xml><?xml version="1.0" encoding="utf-8"?>
-<ds:datastoreItem xmlns:ds="http://schemas.openxmlformats.org/officeDocument/2006/customXml" ds:itemID="{78DD4FAE-D9A3-4A85-8C15-97BB3DA64450}">
-  <ds:schemaRefs>
-    <ds:schemaRef ds:uri="http://schemas.openxmlformats.org/officeDocument/2006/bibliography"/>
-  </ds:schemaRefs>
-</ds:datastoreItem>
+<file path=customXml/item2.xml><?xml version="1.0" encoding="utf-8"?>
+<b:Sources xmlns:b="http://schemas.openxmlformats.org/officeDocument/2006/bibliography" xmlns="http://schemas.openxmlformats.org/officeDocument/2006/bibliography" SelectedStyle="\APASixthEditionOfficeOnline.xsl" StyleName="APA" Version="6"/>
 </file>
 
-<file path=customXml/itemProps2.xml><?xml version="1.0" encoding="utf-8"?>
+<file path=customXml/itemProps1.xml><?xml version="1.0" encoding="utf-8"?>
 <ds:datastoreItem xmlns:ds="http://schemas.openxmlformats.org/officeDocument/2006/customXml" ds:itemID="{11111111-1234-1234-1234-123412341234}">
   <ds:schemaRefs>
     <ds:schemaRef ds:uri="http://customooxmlschemas.google.com/"/>
     <ds:schemaRef ds:uri="http://schemas.openxmlformats.org/officeDocument/2006/relationships"/>
   </ds:schemaRefs>
 </ds:datastoreItem>
+</file>
+
+<file path=customXml/itemProps2.xml><?xml version="1.0" encoding="utf-8"?>
+<ds:datastoreItem xmlns:ds="http://schemas.openxmlformats.org/officeDocument/2006/customXml" ds:itemID="{78DD4FAE-D9A3-4A85-8C15-97BB3DA64450}">
+  <ds:schemaRefs>
+    <ds:schemaRef ds:uri="http://schemas.openxmlformats.org/officeDocument/2006/bibliography"/>
+  </ds:schemaRefs>
+</ds:datastoreItem>
 </file>
</xml_diff>